<commit_message>
remove attempt to make a latek report
</commit_message>
<xml_diff>
--- a/Rapport_tp1.docx
+++ b/Rapport_tp1.docx
@@ -509,7 +509,7 @@
           <w:r>
             <w:fldChar w:fldCharType="separate"/>
           </w:r>
-          <w:hyperlink w:anchor="_Toc495771140" w:history="1">
+          <w:hyperlink w:anchor="_Toc495774384" w:history="1">
             <w:r>
               <w:rPr>
                 <w:rStyle w:val="Lienhypertexte"/>
@@ -536,7 +536,7 @@
                 <w:noProof/>
                 <w:webHidden/>
               </w:rPr>
-              <w:instrText xml:space="preserve"> PAGEREF _Toc495771140 \h </w:instrText>
+              <w:instrText xml:space="preserve"> PAGEREF _Toc495774384 \h </w:instrText>
             </w:r>
             <w:r>
               <w:rPr>
@@ -582,7 +582,7 @@
               <w14:ligatures w14:val="none"/>
             </w:rPr>
           </w:pPr>
-          <w:hyperlink w:anchor="_Toc495771141" w:history="1">
+          <w:hyperlink w:anchor="_Toc495774385" w:history="1">
             <w:r>
               <w:rPr>
                 <w:rStyle w:val="Lienhypertexte"/>
@@ -609,7 +609,7 @@
                 <w:noProof/>
                 <w:webHidden/>
               </w:rPr>
-              <w:instrText xml:space="preserve"> PAGEREF _Toc495771141 \h </w:instrText>
+              <w:instrText xml:space="preserve"> PAGEREF _Toc495774385 \h </w:instrText>
             </w:r>
             <w:r>
               <w:rPr>
@@ -652,7 +652,7 @@
               <w14:ligatures w14:val="none"/>
             </w:rPr>
           </w:pPr>
-          <w:hyperlink w:anchor="_Toc495771142" w:history="1">
+          <w:hyperlink w:anchor="_Toc495774386" w:history="1">
             <w:r>
               <w:rPr>
                 <w:rStyle w:val="Lienhypertexte"/>
@@ -679,7 +679,7 @@
                 <w:noProof/>
                 <w:webHidden/>
               </w:rPr>
-              <w:instrText xml:space="preserve"> PAGEREF _Toc495771142 \h </w:instrText>
+              <w:instrText xml:space="preserve"> PAGEREF _Toc495774386 \h </w:instrText>
             </w:r>
             <w:r>
               <w:rPr>
@@ -722,7 +722,7 @@
               <w14:ligatures w14:val="none"/>
             </w:rPr>
           </w:pPr>
-          <w:hyperlink w:anchor="_Toc495771143" w:history="1">
+          <w:hyperlink w:anchor="_Toc495774387" w:history="1">
             <w:r>
               <w:rPr>
                 <w:rStyle w:val="Lienhypertexte"/>
@@ -749,7 +749,7 @@
                 <w:noProof/>
                 <w:webHidden/>
               </w:rPr>
-              <w:instrText xml:space="preserve"> PAGEREF _Toc495771143 \h </w:instrText>
+              <w:instrText xml:space="preserve"> PAGEREF _Toc495774387 \h </w:instrText>
             </w:r>
             <w:r>
               <w:rPr>
@@ -770,6 +770,427 @@
                 <w:webHidden/>
               </w:rPr>
               <w:t>2</w:t>
+            </w:r>
+            <w:r>
+              <w:rPr>
+                <w:noProof/>
+                <w:webHidden/>
+              </w:rPr>
+              <w:fldChar w:fldCharType="end"/>
+            </w:r>
+          </w:hyperlink>
+        </w:p>
+        <w:p>
+          <w:pPr>
+            <w:pStyle w:val="TM2"/>
+            <w:rPr>
+              <w:rFonts w:eastAsiaTheme="minorEastAsia" w:cstheme="minorBidi"/>
+              <w:noProof/>
+              <w:kern w:val="0"/>
+              <w:sz w:val="22"/>
+              <w:szCs w:val="22"/>
+              <w14:ligatures w14:val="none"/>
+            </w:rPr>
+          </w:pPr>
+          <w:hyperlink w:anchor="_Toc495774388" w:history="1">
+            <w:r>
+              <w:rPr>
+                <w:rStyle w:val="Lienhypertexte"/>
+                <w:noProof/>
+                <w:lang w:val="en-US"/>
+              </w:rPr>
+              <w:t>Exportation</w:t>
+            </w:r>
+            <w:r>
+              <w:rPr>
+                <w:noProof/>
+                <w:webHidden/>
+              </w:rPr>
+              <w:tab/>
+            </w:r>
+            <w:r>
+              <w:rPr>
+                <w:noProof/>
+                <w:webHidden/>
+              </w:rPr>
+              <w:fldChar w:fldCharType="begin"/>
+            </w:r>
+            <w:r>
+              <w:rPr>
+                <w:noProof/>
+                <w:webHidden/>
+              </w:rPr>
+              <w:instrText xml:space="preserve"> PAGEREF _Toc495774388 \h </w:instrText>
+            </w:r>
+            <w:r>
+              <w:rPr>
+                <w:noProof/>
+                <w:webHidden/>
+              </w:rPr>
+            </w:r>
+            <w:r>
+              <w:rPr>
+                <w:noProof/>
+                <w:webHidden/>
+              </w:rPr>
+              <w:fldChar w:fldCharType="separate"/>
+            </w:r>
+            <w:r>
+              <w:rPr>
+                <w:noProof/>
+                <w:webHidden/>
+              </w:rPr>
+              <w:t>3</w:t>
+            </w:r>
+            <w:r>
+              <w:rPr>
+                <w:noProof/>
+                <w:webHidden/>
+              </w:rPr>
+              <w:fldChar w:fldCharType="end"/>
+            </w:r>
+          </w:hyperlink>
+        </w:p>
+        <w:p>
+          <w:pPr>
+            <w:pStyle w:val="TM2"/>
+            <w:rPr>
+              <w:rFonts w:eastAsiaTheme="minorEastAsia" w:cstheme="minorBidi"/>
+              <w:noProof/>
+              <w:kern w:val="0"/>
+              <w:sz w:val="22"/>
+              <w:szCs w:val="22"/>
+              <w14:ligatures w14:val="none"/>
+            </w:rPr>
+          </w:pPr>
+          <w:hyperlink w:anchor="_Toc495774389" w:history="1">
+            <w:r>
+              <w:rPr>
+                <w:rStyle w:val="Lienhypertexte"/>
+                <w:noProof/>
+              </w:rPr>
+              <w:t>Croissance</w:t>
+            </w:r>
+            <w:r>
+              <w:rPr>
+                <w:noProof/>
+                <w:webHidden/>
+              </w:rPr>
+              <w:tab/>
+            </w:r>
+            <w:r>
+              <w:rPr>
+                <w:noProof/>
+                <w:webHidden/>
+              </w:rPr>
+              <w:fldChar w:fldCharType="begin"/>
+            </w:r>
+            <w:r>
+              <w:rPr>
+                <w:noProof/>
+                <w:webHidden/>
+              </w:rPr>
+              <w:instrText xml:space="preserve"> PAGEREF _Toc495774389 \h </w:instrText>
+            </w:r>
+            <w:r>
+              <w:rPr>
+                <w:noProof/>
+                <w:webHidden/>
+              </w:rPr>
+            </w:r>
+            <w:r>
+              <w:rPr>
+                <w:noProof/>
+                <w:webHidden/>
+              </w:rPr>
+              <w:fldChar w:fldCharType="separate"/>
+            </w:r>
+            <w:r>
+              <w:rPr>
+                <w:noProof/>
+                <w:webHidden/>
+              </w:rPr>
+              <w:t>3</w:t>
+            </w:r>
+            <w:r>
+              <w:rPr>
+                <w:noProof/>
+                <w:webHidden/>
+              </w:rPr>
+              <w:fldChar w:fldCharType="end"/>
+            </w:r>
+          </w:hyperlink>
+        </w:p>
+        <w:p>
+          <w:pPr>
+            <w:pStyle w:val="TM2"/>
+            <w:rPr>
+              <w:rFonts w:eastAsiaTheme="minorEastAsia" w:cstheme="minorBidi"/>
+              <w:noProof/>
+              <w:kern w:val="0"/>
+              <w:sz w:val="22"/>
+              <w:szCs w:val="22"/>
+              <w14:ligatures w14:val="none"/>
+            </w:rPr>
+          </w:pPr>
+          <w:hyperlink w:anchor="_Toc495774390" w:history="1">
+            <w:r>
+              <w:rPr>
+                <w:rStyle w:val="Lienhypertexte"/>
+                <w:noProof/>
+              </w:rPr>
+              <w:t>PIB</w:t>
+            </w:r>
+            <w:r>
+              <w:rPr>
+                <w:noProof/>
+                <w:webHidden/>
+              </w:rPr>
+              <w:tab/>
+            </w:r>
+            <w:r>
+              <w:rPr>
+                <w:noProof/>
+                <w:webHidden/>
+              </w:rPr>
+              <w:fldChar w:fldCharType="begin"/>
+            </w:r>
+            <w:r>
+              <w:rPr>
+                <w:noProof/>
+                <w:webHidden/>
+              </w:rPr>
+              <w:instrText xml:space="preserve"> PAGEREF _Toc495774390 \h </w:instrText>
+            </w:r>
+            <w:r>
+              <w:rPr>
+                <w:noProof/>
+                <w:webHidden/>
+              </w:rPr>
+            </w:r>
+            <w:r>
+              <w:rPr>
+                <w:noProof/>
+                <w:webHidden/>
+              </w:rPr>
+              <w:fldChar w:fldCharType="separate"/>
+            </w:r>
+            <w:r>
+              <w:rPr>
+                <w:noProof/>
+                <w:webHidden/>
+              </w:rPr>
+              <w:t>3</w:t>
+            </w:r>
+            <w:r>
+              <w:rPr>
+                <w:noProof/>
+                <w:webHidden/>
+              </w:rPr>
+              <w:fldChar w:fldCharType="end"/>
+            </w:r>
+          </w:hyperlink>
+        </w:p>
+        <w:p>
+          <w:pPr>
+            <w:pStyle w:val="TM2"/>
+            <w:rPr>
+              <w:rFonts w:eastAsiaTheme="minorEastAsia" w:cstheme="minorBidi"/>
+              <w:noProof/>
+              <w:kern w:val="0"/>
+              <w:sz w:val="22"/>
+              <w:szCs w:val="22"/>
+              <w14:ligatures w14:val="none"/>
+            </w:rPr>
+          </w:pPr>
+          <w:hyperlink w:anchor="_Toc495774391" w:history="1">
+            <w:r>
+              <w:rPr>
+                <w:rStyle w:val="Lienhypertexte"/>
+                <w:noProof/>
+              </w:rPr>
+              <w:t>Risque Naturel</w:t>
+            </w:r>
+            <w:r>
+              <w:rPr>
+                <w:noProof/>
+                <w:webHidden/>
+              </w:rPr>
+              <w:tab/>
+            </w:r>
+            <w:r>
+              <w:rPr>
+                <w:noProof/>
+                <w:webHidden/>
+              </w:rPr>
+              <w:fldChar w:fldCharType="begin"/>
+            </w:r>
+            <w:r>
+              <w:rPr>
+                <w:noProof/>
+                <w:webHidden/>
+              </w:rPr>
+              <w:instrText xml:space="preserve"> PAGEREF _Toc495774391 \h </w:instrText>
+            </w:r>
+            <w:r>
+              <w:rPr>
+                <w:noProof/>
+                <w:webHidden/>
+              </w:rPr>
+            </w:r>
+            <w:r>
+              <w:rPr>
+                <w:noProof/>
+                <w:webHidden/>
+              </w:rPr>
+              <w:fldChar w:fldCharType="separate"/>
+            </w:r>
+            <w:r>
+              <w:rPr>
+                <w:noProof/>
+                <w:webHidden/>
+              </w:rPr>
+              <w:t>3</w:t>
+            </w:r>
+            <w:r>
+              <w:rPr>
+                <w:noProof/>
+                <w:webHidden/>
+              </w:rPr>
+              <w:fldChar w:fldCharType="end"/>
+            </w:r>
+          </w:hyperlink>
+        </w:p>
+        <w:p>
+          <w:pPr>
+            <w:pStyle w:val="TM2"/>
+            <w:rPr>
+              <w:rFonts w:eastAsiaTheme="minorEastAsia" w:cstheme="minorBidi"/>
+              <w:noProof/>
+              <w:kern w:val="0"/>
+              <w:sz w:val="22"/>
+              <w:szCs w:val="22"/>
+              <w14:ligatures w14:val="none"/>
+            </w:rPr>
+          </w:pPr>
+          <w:hyperlink w:anchor="_Toc495774392" w:history="1">
+            <w:r>
+              <w:rPr>
+                <w:rStyle w:val="Lienhypertexte"/>
+                <w:noProof/>
+              </w:rPr>
+              <w:t>Nom du chef d’état</w:t>
+            </w:r>
+            <w:r>
+              <w:rPr>
+                <w:noProof/>
+                <w:webHidden/>
+              </w:rPr>
+              <w:tab/>
+            </w:r>
+            <w:r>
+              <w:rPr>
+                <w:noProof/>
+                <w:webHidden/>
+              </w:rPr>
+              <w:fldChar w:fldCharType="begin"/>
+            </w:r>
+            <w:r>
+              <w:rPr>
+                <w:noProof/>
+                <w:webHidden/>
+              </w:rPr>
+              <w:instrText xml:space="preserve"> PAGEREF _Toc495774392 \h </w:instrText>
+            </w:r>
+            <w:r>
+              <w:rPr>
+                <w:noProof/>
+                <w:webHidden/>
+              </w:rPr>
+            </w:r>
+            <w:r>
+              <w:rPr>
+                <w:noProof/>
+                <w:webHidden/>
+              </w:rPr>
+              <w:fldChar w:fldCharType="separate"/>
+            </w:r>
+            <w:r>
+              <w:rPr>
+                <w:noProof/>
+                <w:webHidden/>
+              </w:rPr>
+              <w:t>3</w:t>
+            </w:r>
+            <w:r>
+              <w:rPr>
+                <w:noProof/>
+                <w:webHidden/>
+              </w:rPr>
+              <w:fldChar w:fldCharType="end"/>
+            </w:r>
+          </w:hyperlink>
+        </w:p>
+        <w:p>
+          <w:pPr>
+            <w:pStyle w:val="TM2"/>
+            <w:rPr>
+              <w:rFonts w:eastAsiaTheme="minorEastAsia" w:cstheme="minorBidi"/>
+              <w:noProof/>
+              <w:kern w:val="0"/>
+              <w:sz w:val="22"/>
+              <w:szCs w:val="22"/>
+              <w14:ligatures w14:val="none"/>
+            </w:rPr>
+          </w:pPr>
+          <w:hyperlink w:anchor="_Toc495774393" w:history="1">
+            <w:r>
+              <w:rPr>
+                <w:rStyle w:val="Lienhypertexte"/>
+                <w:noProof/>
+              </w:rPr>
+              <w:t>Adresse postale de l’ambassade des USA</w:t>
+            </w:r>
+            <w:r>
+              <w:rPr>
+                <w:noProof/>
+                <w:webHidden/>
+              </w:rPr>
+              <w:tab/>
+            </w:r>
+            <w:r>
+              <w:rPr>
+                <w:noProof/>
+                <w:webHidden/>
+              </w:rPr>
+              <w:fldChar w:fldCharType="begin"/>
+            </w:r>
+            <w:r>
+              <w:rPr>
+                <w:noProof/>
+                <w:webHidden/>
+              </w:rPr>
+              <w:instrText xml:space="preserve"> PAGEREF _Toc495774393 \h </w:instrText>
+            </w:r>
+            <w:r>
+              <w:rPr>
+                <w:noProof/>
+                <w:webHidden/>
+              </w:rPr>
+            </w:r>
+            <w:r>
+              <w:rPr>
+                <w:noProof/>
+                <w:webHidden/>
+              </w:rPr>
+              <w:fldChar w:fldCharType="separate"/>
+            </w:r>
+            <w:r>
+              <w:rPr>
+                <w:noProof/>
+                <w:webHidden/>
+              </w:rPr>
+              <w:t>3</w:t>
             </w:r>
             <w:r>
               <w:rPr>
@@ -800,8 +1221,6 @@
           <w:szCs w:val="72"/>
         </w:rPr>
       </w:pPr>
-      <w:bookmarkStart w:id="0" w:name="_GoBack"/>
-      <w:bookmarkEnd w:id="0"/>
       <w:r>
         <w:br w:type="page"/>
       </w:r>
@@ -871,35 +1290,40 @@
       <w:pPr>
         <w:pStyle w:val="Titre1"/>
       </w:pPr>
-      <w:bookmarkStart w:id="1" w:name="_Toc495771140"/>
+      <w:bookmarkStart w:id="0" w:name="_Toc495774384"/>
       <w:r>
         <w:t>Introduction</w:t>
       </w:r>
+      <w:bookmarkEnd w:id="0"/>
+    </w:p>
+    <w:p>
+      <w:pPr>
+        <w:jc w:val="both"/>
+      </w:pPr>
+      <w:r>
+        <w:t>Dans ce document, je vais préciser comment j'ai extrait de l'information et réaliser de la détection de langue automatique sur de fichiers texte. Je vais ici détailler l'application des techniques vus en cour sur les expressions régulières et les modelé nGram</w:t>
+      </w:r>
+    </w:p>
+    <w:p>
+      <w:pPr>
+        <w:jc w:val="both"/>
+      </w:pPr>
+      <w:r>
+        <w:t>Le projet à était ecris en Python sans librairie de NLP. MatplotLib à était utilisé pour générer les graphiques.</w:t>
+      </w:r>
+      <w:bookmarkStart w:id="1" w:name="_GoBack"/>
       <w:bookmarkEnd w:id="1"/>
     </w:p>
     <w:p>
       <w:pPr>
         <w:jc w:val="both"/>
       </w:pPr>
-      <w:r>
-        <w:t xml:space="preserve">Dans ce document, je vais préciser comment j'ai extrait de l'information et réaliser de la détection de langue automatique sur de fichiers texte. Je vais ici détailler l'application des techniques vus en cour sur les expressions régulières et les modelé </w:t>
-      </w:r>
-      <w:proofErr w:type="spellStart"/>
-      <w:r>
-        <w:t>nGram</w:t>
-      </w:r>
-      <w:proofErr w:type="spellEnd"/>
     </w:p>
     <w:p>
       <w:pPr>
-        <w:jc w:val="both"/>
-      </w:pPr>
-    </w:p>
-    <w:p>
-      <w:pPr>
         <w:pStyle w:val="Titre1"/>
       </w:pPr>
-      <w:bookmarkStart w:id="2" w:name="_Toc495771141"/>
+      <w:bookmarkStart w:id="2" w:name="_Toc495774385"/>
       <w:r>
         <w:t>Tâche 1 – Extraire des informations du world factbook</w:t>
       </w:r>
@@ -910,15 +1334,7 @@
         <w:jc w:val="both"/>
       </w:pPr>
       <w:r>
-        <w:t xml:space="preserve">Dans cette partie, nous devions extraire les informations des pays demandés depuis le world </w:t>
-      </w:r>
-      <w:proofErr w:type="spellStart"/>
-      <w:r>
-        <w:t>factbook</w:t>
-      </w:r>
-      <w:proofErr w:type="spellEnd"/>
-      <w:r>
-        <w:t>.</w:t>
+        <w:t>Dans cette partie, nous devions extraire les informations des pays demandés depuis le world factbook.</w:t>
       </w:r>
     </w:p>
     <w:p>
@@ -938,15 +1354,7 @@
         <w:t xml:space="preserve"> </w:t>
       </w:r>
       <w:r>
-        <w:t>Vous trouverez mon code à cette adresse \url{github.com/</w:t>
-      </w:r>
-      <w:proofErr w:type="spellStart"/>
-      <w:r>
-        <w:t>Focom</w:t>
-      </w:r>
-      <w:proofErr w:type="spellEnd"/>
-      <w:r>
-        <w:t>/NLPWork1} ou attaché à ce document.</w:t>
+        <w:t>Vous trouverez mon code à cette adresse \url{github.com/Focom/NLPWork1} ou attaché à ce document.</w:t>
       </w:r>
     </w:p>
     <w:p>
@@ -981,7 +1389,7 @@
       <w:pPr>
         <w:pStyle w:val="Titre2"/>
       </w:pPr>
-      <w:bookmarkStart w:id="3" w:name="_Toc495771142"/>
+      <w:bookmarkStart w:id="3" w:name="_Toc495774386"/>
       <w:r>
         <w:t>Hymne National</w:t>
       </w:r>
@@ -1032,10 +1440,19 @@
           <w:szCs w:val="21"/>
           <w14:ligatures w14:val="none"/>
         </w:rPr>
-        <w:t xml:space="preserve">    </w:t>
-      </w:r>
-      <w:proofErr w:type="spellStart"/>
-      <w:proofErr w:type="gramStart"/>
+        <w:t xml:space="preserve">    pattern_all_file </w:t>
+      </w:r>
+      <w:r>
+        <w:rPr>
+          <w:rFonts w:ascii="Consolas" w:eastAsia="Times New Roman" w:hAnsi="Consolas"/>
+          <w:color w:val="ABB2BF"/>
+          <w:kern w:val="0"/>
+          <w:sz w:val="21"/>
+          <w:szCs w:val="21"/>
+          <w14:ligatures w14:val="none"/>
+        </w:rPr>
+        <w:t>=</w:t>
+      </w:r>
       <w:r>
         <w:rPr>
           <w:rFonts w:ascii="Consolas" w:eastAsia="Times New Roman" w:hAnsi="Consolas"/>
@@ -1045,77 +1462,7 @@
           <w:szCs w:val="21"/>
           <w14:ligatures w14:val="none"/>
         </w:rPr>
-        <w:t>pattern</w:t>
-      </w:r>
-      <w:proofErr w:type="gramEnd"/>
-      <w:r>
-        <w:rPr>
-          <w:rFonts w:ascii="Consolas" w:eastAsia="Times New Roman" w:hAnsi="Consolas"/>
-          <w:color w:val="BBBBBB"/>
-          <w:kern w:val="0"/>
-          <w:sz w:val="21"/>
-          <w:szCs w:val="21"/>
-          <w14:ligatures w14:val="none"/>
-        </w:rPr>
-        <w:t>_all_file</w:t>
-      </w:r>
-      <w:proofErr w:type="spellEnd"/>
-      <w:r>
-        <w:rPr>
-          <w:rFonts w:ascii="Consolas" w:eastAsia="Times New Roman" w:hAnsi="Consolas"/>
-          <w:color w:val="BBBBBB"/>
-          <w:kern w:val="0"/>
-          <w:sz w:val="21"/>
-          <w:szCs w:val="21"/>
-          <w14:ligatures w14:val="none"/>
-        </w:rPr>
-        <w:t xml:space="preserve"> </w:t>
-      </w:r>
-      <w:r>
-        <w:rPr>
-          <w:rFonts w:ascii="Consolas" w:eastAsia="Times New Roman" w:hAnsi="Consolas"/>
-          <w:color w:val="ABB2BF"/>
-          <w:kern w:val="0"/>
-          <w:sz w:val="21"/>
-          <w:szCs w:val="21"/>
-          <w14:ligatures w14:val="none"/>
-        </w:rPr>
-        <w:t>=</w:t>
-      </w:r>
-      <w:r>
-        <w:rPr>
-          <w:rFonts w:ascii="Consolas" w:eastAsia="Times New Roman" w:hAnsi="Consolas"/>
-          <w:color w:val="BBBBBB"/>
-          <w:kern w:val="0"/>
-          <w:sz w:val="21"/>
-          <w:szCs w:val="21"/>
-          <w14:ligatures w14:val="none"/>
-        </w:rPr>
-        <w:t xml:space="preserve"> </w:t>
-      </w:r>
-      <w:proofErr w:type="spellStart"/>
-      <w:r>
-        <w:rPr>
-          <w:rFonts w:ascii="Consolas" w:eastAsia="Times New Roman" w:hAnsi="Consolas"/>
-          <w:color w:val="BBBBBB"/>
-          <w:kern w:val="0"/>
-          <w:sz w:val="21"/>
-          <w:szCs w:val="21"/>
-          <w14:ligatures w14:val="none"/>
-        </w:rPr>
-        <w:t>re.compile</w:t>
-      </w:r>
-      <w:proofErr w:type="spellEnd"/>
-      <w:r>
-        <w:rPr>
-          <w:rFonts w:ascii="Consolas" w:eastAsia="Times New Roman" w:hAnsi="Consolas"/>
-          <w:color w:val="BBBBBB"/>
-          <w:kern w:val="0"/>
-          <w:sz w:val="21"/>
-          <w:szCs w:val="21"/>
-          <w14:ligatures w14:val="none"/>
-        </w:rPr>
-        <w:t>(</w:t>
+        <w:t xml:space="preserve"> re.compile(</w:t>
       </w:r>
       <w:r>
         <w:rPr>
@@ -1126,9 +1473,19 @@
           <w:szCs w:val="21"/>
           <w14:ligatures w14:val="none"/>
         </w:rPr>
-        <w:t>"&lt;</w:t>
-      </w:r>
-      <w:proofErr w:type="spellStart"/>
+        <w:t>"&lt;span class=</w:t>
+      </w:r>
+      <w:r>
+        <w:rPr>
+          <w:rFonts w:ascii="Consolas" w:eastAsia="Times New Roman" w:hAnsi="Consolas"/>
+          <w:color w:val="56B6C2"/>
+          <w:kern w:val="0"/>
+          <w:sz w:val="21"/>
+          <w:szCs w:val="21"/>
+          <w14:ligatures w14:val="none"/>
+        </w:rPr>
+        <w:t>\"</w:t>
+      </w:r>
       <w:r>
         <w:rPr>
           <w:rFonts w:ascii="Consolas" w:eastAsia="Times New Roman" w:hAnsi="Consolas"/>
@@ -1138,9 +1495,19 @@
           <w:szCs w:val="21"/>
           <w14:ligatures w14:val="none"/>
         </w:rPr>
-        <w:t>span</w:t>
-      </w:r>
-      <w:proofErr w:type="spellEnd"/>
+        <w:t>category_data</w:t>
+      </w:r>
+      <w:r>
+        <w:rPr>
+          <w:rFonts w:ascii="Consolas" w:eastAsia="Times New Roman" w:hAnsi="Consolas"/>
+          <w:color w:val="56B6C2"/>
+          <w:kern w:val="0"/>
+          <w:sz w:val="21"/>
+          <w:szCs w:val="21"/>
+          <w14:ligatures w14:val="none"/>
+        </w:rPr>
+        <w:t>\"</w:t>
+      </w:r>
       <w:r>
         <w:rPr>
           <w:rFonts w:ascii="Consolas" w:eastAsia="Times New Roman" w:hAnsi="Consolas"/>
@@ -1150,7 +1517,7 @@
           <w:szCs w:val="21"/>
           <w14:ligatures w14:val="none"/>
         </w:rPr>
-        <w:t xml:space="preserve"> class=</w:t>
+        <w:t xml:space="preserve"> style=</w:t>
       </w:r>
       <w:r>
         <w:rPr>
@@ -1163,7 +1530,6 @@
         </w:rPr>
         <w:t>\"</w:t>
       </w:r>
-      <w:proofErr w:type="spellStart"/>
       <w:r>
         <w:rPr>
           <w:rFonts w:ascii="Consolas" w:eastAsia="Times New Roman" w:hAnsi="Consolas"/>
@@ -1173,89 +1539,7 @@
           <w:szCs w:val="21"/>
           <w14:ligatures w14:val="none"/>
         </w:rPr>
-        <w:t>category_data</w:t>
-      </w:r>
-      <w:proofErr w:type="spellEnd"/>
-      <w:r>
-        <w:rPr>
-          <w:rFonts w:ascii="Consolas" w:eastAsia="Times New Roman" w:hAnsi="Consolas"/>
-          <w:color w:val="56B6C2"/>
-          <w:kern w:val="0"/>
-          <w:sz w:val="21"/>
-          <w:szCs w:val="21"/>
-          <w14:ligatures w14:val="none"/>
-        </w:rPr>
-        <w:t>\"</w:t>
-      </w:r>
-      <w:r>
-        <w:rPr>
-          <w:rFonts w:ascii="Consolas" w:eastAsia="Times New Roman" w:hAnsi="Consolas"/>
-          <w:color w:val="98C379"/>
-          <w:kern w:val="0"/>
-          <w:sz w:val="21"/>
-          <w:szCs w:val="21"/>
-          <w14:ligatures w14:val="none"/>
-        </w:rPr>
-        <w:t xml:space="preserve"> style=</w:t>
-      </w:r>
-      <w:r>
-        <w:rPr>
-          <w:rFonts w:ascii="Consolas" w:eastAsia="Times New Roman" w:hAnsi="Consolas"/>
-          <w:color w:val="56B6C2"/>
-          <w:kern w:val="0"/>
-          <w:sz w:val="21"/>
-          <w:szCs w:val="21"/>
-          <w14:ligatures w14:val="none"/>
-        </w:rPr>
-        <w:t>\"</w:t>
-      </w:r>
-      <w:proofErr w:type="spellStart"/>
-      <w:r>
-        <w:rPr>
-          <w:rFonts w:ascii="Consolas" w:eastAsia="Times New Roman" w:hAnsi="Consolas"/>
-          <w:color w:val="98C379"/>
-          <w:kern w:val="0"/>
-          <w:sz w:val="21"/>
-          <w:szCs w:val="21"/>
-          <w14:ligatures w14:val="none"/>
-        </w:rPr>
-        <w:t>font-weight:normal</w:t>
-      </w:r>
-      <w:proofErr w:type="spellEnd"/>
-      <w:r>
-        <w:rPr>
-          <w:rFonts w:ascii="Consolas" w:eastAsia="Times New Roman" w:hAnsi="Consolas"/>
-          <w:color w:val="98C379"/>
-          <w:kern w:val="0"/>
-          <w:sz w:val="21"/>
-          <w:szCs w:val="21"/>
-          <w14:ligatures w14:val="none"/>
-        </w:rPr>
-        <w:t xml:space="preserve">; </w:t>
-      </w:r>
-      <w:proofErr w:type="spellStart"/>
-      <w:r>
-        <w:rPr>
-          <w:rFonts w:ascii="Consolas" w:eastAsia="Times New Roman" w:hAnsi="Consolas"/>
-          <w:color w:val="98C379"/>
-          <w:kern w:val="0"/>
-          <w:sz w:val="21"/>
-          <w:szCs w:val="21"/>
-          <w14:ligatures w14:val="none"/>
-        </w:rPr>
-        <w:t>vertical-align:bottom</w:t>
-      </w:r>
-      <w:proofErr w:type="spellEnd"/>
-      <w:r>
-        <w:rPr>
-          <w:rFonts w:ascii="Consolas" w:eastAsia="Times New Roman" w:hAnsi="Consolas"/>
-          <w:color w:val="98C379"/>
-          <w:kern w:val="0"/>
-          <w:sz w:val="21"/>
-          <w:szCs w:val="21"/>
-          <w14:ligatures w14:val="none"/>
-        </w:rPr>
-        <w:t>;</w:t>
+        <w:t>font-weight:normal; vertical-align:bottom;</w:t>
       </w:r>
       <w:r>
         <w:rPr>
@@ -1353,11 +1637,9 @@
       <w:r>
         <w:t xml:space="preserve">. </w:t>
       </w:r>
-      <w:proofErr w:type="gramStart"/>
-      <w:r>
-        <w:t>Ces deux ligne</w:t>
-      </w:r>
-      <w:proofErr w:type="gramEnd"/>
+      <w:r>
+        <w:t>Ces deux lignes</w:t>
+      </w:r>
       <w:r>
         <w:t xml:space="preserve"> s’en charge :</w:t>
       </w:r>
@@ -1375,7 +1657,6 @@
           <w14:ligatures w14:val="none"/>
         </w:rPr>
       </w:pPr>
-      <w:proofErr w:type="gramStart"/>
       <w:r>
         <w:rPr>
           <w:rFonts w:ascii="Consolas" w:eastAsia="Times New Roman" w:hAnsi="Consolas"/>
@@ -1387,7 +1668,6 @@
         </w:rPr>
         <w:t>if</w:t>
       </w:r>
-      <w:proofErr w:type="gramEnd"/>
       <w:r>
         <w:rPr>
           <w:rFonts w:ascii="Consolas" w:eastAsia="Times New Roman" w:hAnsi="Consolas"/>
@@ -1397,31 +1677,7 @@
           <w:szCs w:val="21"/>
           <w14:ligatures w14:val="none"/>
         </w:rPr>
-        <w:t>(</w:t>
-      </w:r>
-      <w:proofErr w:type="spellStart"/>
-      <w:r>
-        <w:rPr>
-          <w:rFonts w:ascii="Consolas" w:eastAsia="Times New Roman" w:hAnsi="Consolas"/>
-          <w:color w:val="BBBBBB"/>
-          <w:kern w:val="0"/>
-          <w:sz w:val="21"/>
-          <w:szCs w:val="21"/>
-          <w14:ligatures w14:val="none"/>
-        </w:rPr>
-        <w:t>result_non_english</w:t>
-      </w:r>
-      <w:proofErr w:type="spellEnd"/>
-      <w:r>
-        <w:rPr>
-          <w:rFonts w:ascii="Consolas" w:eastAsia="Times New Roman" w:hAnsi="Consolas"/>
-          <w:color w:val="BBBBBB"/>
-          <w:kern w:val="0"/>
-          <w:sz w:val="21"/>
-          <w:szCs w:val="21"/>
-          <w14:ligatures w14:val="none"/>
-        </w:rPr>
-        <w:t>):</w:t>
+        <w:t>(result_non_english):</w:t>
       </w:r>
     </w:p>
     <w:p>
@@ -1448,7 +1704,6 @@
         </w:rPr>
         <w:t xml:space="preserve">        </w:t>
       </w:r>
-      <w:proofErr w:type="gramStart"/>
       <w:r>
         <w:rPr>
           <w:rFonts w:ascii="Consolas" w:eastAsia="Times New Roman" w:hAnsi="Consolas"/>
@@ -1460,7 +1715,6 @@
         </w:rPr>
         <w:t>return</w:t>
       </w:r>
-      <w:proofErr w:type="gramEnd"/>
       <w:r>
         <w:rPr>
           <w:rFonts w:ascii="Consolas" w:eastAsia="Times New Roman" w:hAnsi="Consolas"/>
@@ -1470,31 +1724,7 @@
           <w:szCs w:val="21"/>
           <w14:ligatures w14:val="none"/>
         </w:rPr>
-        <w:t xml:space="preserve"> </w:t>
-      </w:r>
-      <w:proofErr w:type="spellStart"/>
-      <w:r>
-        <w:rPr>
-          <w:rFonts w:ascii="Consolas" w:eastAsia="Times New Roman" w:hAnsi="Consolas"/>
-          <w:color w:val="BBBBBB"/>
-          <w:kern w:val="0"/>
-          <w:sz w:val="21"/>
-          <w:szCs w:val="21"/>
-          <w14:ligatures w14:val="none"/>
-        </w:rPr>
-        <w:t>result_non_english.group</w:t>
-      </w:r>
-      <w:proofErr w:type="spellEnd"/>
-      <w:r>
-        <w:rPr>
-          <w:rFonts w:ascii="Consolas" w:eastAsia="Times New Roman" w:hAnsi="Consolas"/>
-          <w:color w:val="BBBBBB"/>
-          <w:kern w:val="0"/>
-          <w:sz w:val="21"/>
-          <w:szCs w:val="21"/>
-          <w14:ligatures w14:val="none"/>
-        </w:rPr>
-        <w:t>(</w:t>
+        <w:t xml:space="preserve"> result_non_english.group(</w:t>
       </w:r>
       <w:r>
         <w:rPr>
@@ -1543,7 +1773,6 @@
         </w:rPr>
         <w:t xml:space="preserve">    </w:t>
       </w:r>
-      <w:proofErr w:type="gramStart"/>
       <w:r>
         <w:rPr>
           <w:rFonts w:ascii="Consolas" w:eastAsia="Times New Roman" w:hAnsi="Consolas"/>
@@ -1555,7 +1784,6 @@
         </w:rPr>
         <w:t>if</w:t>
       </w:r>
-      <w:proofErr w:type="gramEnd"/>
       <w:r>
         <w:rPr>
           <w:rFonts w:ascii="Consolas" w:eastAsia="Times New Roman" w:hAnsi="Consolas"/>
@@ -1565,31 +1793,7 @@
           <w:szCs w:val="21"/>
           <w14:ligatures w14:val="none"/>
         </w:rPr>
-        <w:t>(</w:t>
-      </w:r>
-      <w:proofErr w:type="spellStart"/>
-      <w:r>
-        <w:rPr>
-          <w:rFonts w:ascii="Consolas" w:eastAsia="Times New Roman" w:hAnsi="Consolas"/>
-          <w:color w:val="BBBBBB"/>
-          <w:kern w:val="0"/>
-          <w:sz w:val="21"/>
-          <w:szCs w:val="21"/>
-          <w14:ligatures w14:val="none"/>
-        </w:rPr>
-        <w:t>result_english</w:t>
-      </w:r>
-      <w:proofErr w:type="spellEnd"/>
-      <w:r>
-        <w:rPr>
-          <w:rFonts w:ascii="Consolas" w:eastAsia="Times New Roman" w:hAnsi="Consolas"/>
-          <w:color w:val="BBBBBB"/>
-          <w:kern w:val="0"/>
-          <w:sz w:val="21"/>
-          <w:szCs w:val="21"/>
-          <w14:ligatures w14:val="none"/>
-        </w:rPr>
-        <w:t>):</w:t>
+        <w:t>(result_english):</w:t>
       </w:r>
     </w:p>
     <w:p>
@@ -1616,7 +1820,6 @@
         </w:rPr>
         <w:t xml:space="preserve">        </w:t>
       </w:r>
-      <w:proofErr w:type="gramStart"/>
       <w:r>
         <w:rPr>
           <w:rFonts w:ascii="Consolas" w:eastAsia="Times New Roman" w:hAnsi="Consolas"/>
@@ -1628,7 +1831,6 @@
         </w:rPr>
         <w:t>return</w:t>
       </w:r>
-      <w:proofErr w:type="gramEnd"/>
       <w:r>
         <w:rPr>
           <w:rFonts w:ascii="Consolas" w:eastAsia="Times New Roman" w:hAnsi="Consolas"/>
@@ -1638,31 +1840,7 @@
           <w:szCs w:val="21"/>
           <w14:ligatures w14:val="none"/>
         </w:rPr>
-        <w:t xml:space="preserve"> </w:t>
-      </w:r>
-      <w:proofErr w:type="spellStart"/>
-      <w:r>
-        <w:rPr>
-          <w:rFonts w:ascii="Consolas" w:eastAsia="Times New Roman" w:hAnsi="Consolas"/>
-          <w:color w:val="BBBBBB"/>
-          <w:kern w:val="0"/>
-          <w:sz w:val="21"/>
-          <w:szCs w:val="21"/>
-          <w14:ligatures w14:val="none"/>
-        </w:rPr>
-        <w:t>result_english.group</w:t>
-      </w:r>
-      <w:proofErr w:type="spellEnd"/>
-      <w:r>
-        <w:rPr>
-          <w:rFonts w:ascii="Consolas" w:eastAsia="Times New Roman" w:hAnsi="Consolas"/>
-          <w:color w:val="BBBBBB"/>
-          <w:kern w:val="0"/>
-          <w:sz w:val="21"/>
-          <w:szCs w:val="21"/>
-          <w14:ligatures w14:val="none"/>
-        </w:rPr>
-        <w:t>(</w:t>
+        <w:t xml:space="preserve"> result_english.group(</w:t>
       </w:r>
       <w:r>
         <w:rPr>
@@ -1692,7 +1870,7 @@
       <w:pPr>
         <w:pStyle w:val="Titre2"/>
       </w:pPr>
-      <w:bookmarkStart w:id="4" w:name="_Toc495771143"/>
+      <w:bookmarkStart w:id="4" w:name="_Toc495774387"/>
       <w:r>
         <w:t>Pourcentage d’alphabétisation</w:t>
       </w:r>
@@ -1700,15 +1878,7 @@
     </w:p>
     <w:p>
       <w:r>
-        <w:t>Ici je cherche la ligne qui contient « </w:t>
-      </w:r>
-      <w:proofErr w:type="spellStart"/>
-      <w:r>
-        <w:t>age</w:t>
-      </w:r>
-      <w:proofErr w:type="spellEnd"/>
-      <w:r>
-        <w:t xml:space="preserve"> 15 and over »</w:t>
+        <w:t>Ici je cherche la ligne qui contient « age 15 and over »</w:t>
       </w:r>
     </w:p>
     <w:p>
@@ -1725,7 +1895,6 @@
           <w14:ligatures w14:val="none"/>
         </w:rPr>
       </w:pPr>
-      <w:proofErr w:type="spellStart"/>
       <w:r>
         <w:rPr>
           <w:rFonts w:ascii="Consolas" w:eastAsia="Times New Roman" w:hAnsi="Consolas"/>
@@ -1736,9 +1905,21 @@
           <w:lang w:val="en-US"/>
           <w14:ligatures w14:val="none"/>
         </w:rPr>
-        <w:t>pattern_all_file</w:t>
-      </w:r>
-      <w:proofErr w:type="spellEnd"/>
+        <w:lastRenderedPageBreak/>
+        <w:t xml:space="preserve">pattern_all_file </w:t>
+      </w:r>
+      <w:r>
+        <w:rPr>
+          <w:rFonts w:ascii="Consolas" w:eastAsia="Times New Roman" w:hAnsi="Consolas"/>
+          <w:color w:val="ABB2BF"/>
+          <w:kern w:val="0"/>
+          <w:sz w:val="21"/>
+          <w:szCs w:val="21"/>
+          <w:lang w:val="en-US"/>
+          <w14:ligatures w14:val="none"/>
+        </w:rPr>
+        <w:t>=</w:t>
+      </w:r>
       <w:r>
         <w:rPr>
           <w:rFonts w:ascii="Consolas" w:eastAsia="Times New Roman" w:hAnsi="Consolas"/>
@@ -1749,59 +1930,7 @@
           <w:lang w:val="en-US"/>
           <w14:ligatures w14:val="none"/>
         </w:rPr>
-        <w:t xml:space="preserve"> </w:t>
-      </w:r>
-      <w:r>
-        <w:rPr>
-          <w:rFonts w:ascii="Consolas" w:eastAsia="Times New Roman" w:hAnsi="Consolas"/>
-          <w:color w:val="ABB2BF"/>
-          <w:kern w:val="0"/>
-          <w:sz w:val="21"/>
-          <w:szCs w:val="21"/>
-          <w:lang w:val="en-US"/>
-          <w14:ligatures w14:val="none"/>
-        </w:rPr>
-        <w:t>=</w:t>
-      </w:r>
-      <w:r>
-        <w:rPr>
-          <w:rFonts w:ascii="Consolas" w:eastAsia="Times New Roman" w:hAnsi="Consolas"/>
-          <w:color w:val="BBBBBB"/>
-          <w:kern w:val="0"/>
-          <w:sz w:val="21"/>
-          <w:szCs w:val="21"/>
-          <w:lang w:val="en-US"/>
-          <w14:ligatures w14:val="none"/>
-        </w:rPr>
-        <w:t xml:space="preserve"> </w:t>
-      </w:r>
-      <w:proofErr w:type="spellStart"/>
-      <w:proofErr w:type="gramStart"/>
-      <w:r>
-        <w:rPr>
-          <w:rFonts w:ascii="Consolas" w:eastAsia="Times New Roman" w:hAnsi="Consolas"/>
-          <w:color w:val="BBBBBB"/>
-          <w:kern w:val="0"/>
-          <w:sz w:val="21"/>
-          <w:szCs w:val="21"/>
-          <w:lang w:val="en-US"/>
-          <w14:ligatures w14:val="none"/>
-        </w:rPr>
-        <w:t>re.compile</w:t>
-      </w:r>
-      <w:proofErr w:type="spellEnd"/>
-      <w:proofErr w:type="gramEnd"/>
-      <w:r>
-        <w:rPr>
-          <w:rFonts w:ascii="Consolas" w:eastAsia="Times New Roman" w:hAnsi="Consolas"/>
-          <w:color w:val="BBBBBB"/>
-          <w:kern w:val="0"/>
-          <w:sz w:val="21"/>
-          <w:szCs w:val="21"/>
-          <w:lang w:val="en-US"/>
-          <w14:ligatures w14:val="none"/>
-        </w:rPr>
-        <w:t>(</w:t>
+        <w:t xml:space="preserve"> re.compile(</w:t>
       </w:r>
       <w:r>
         <w:rPr>
@@ -1835,6 +1964,358 @@
         </w:rPr>
       </w:pPr>
     </w:p>
+    <w:p>
+      <w:r>
+        <w:t xml:space="preserve">   Une fois </w:t>
+      </w:r>
+      <w:r>
+        <w:t>cette ligne trouvée</w:t>
+      </w:r>
+      <w:r>
+        <w:t xml:space="preserve">, je </w:t>
+      </w:r>
+      <w:r>
+        <w:t>sais</w:t>
+      </w:r>
+      <w:r>
+        <w:t xml:space="preserve"> que l'information se t</w:t>
+      </w:r>
+      <w:r>
+        <w:t>rouve 12 ligne suivante. A la 12 ligne j’extrais ce qui trouve ce trouve entre les balises span.</w:t>
+      </w:r>
+    </w:p>
+    <w:p>
+      <w:pPr>
+        <w:shd w:val="clear" w:color="auto" w:fill="282C34"/>
+        <w:spacing w:after="0" w:line="285" w:lineRule="atLeast"/>
+        <w:rPr>
+          <w:rFonts w:ascii="Consolas" w:eastAsia="Times New Roman" w:hAnsi="Consolas"/>
+          <w:color w:val="BBBBBB"/>
+          <w:kern w:val="0"/>
+          <w:sz w:val="21"/>
+          <w:szCs w:val="21"/>
+          <w:lang w:val="en-US"/>
+          <w14:ligatures w14:val="none"/>
+        </w:rPr>
+      </w:pPr>
+      <w:r>
+        <w:rPr>
+          <w:rFonts w:ascii="Consolas" w:eastAsia="Times New Roman" w:hAnsi="Consolas"/>
+          <w:color w:val="BBBBBB"/>
+          <w:kern w:val="0"/>
+          <w:sz w:val="21"/>
+          <w:szCs w:val="21"/>
+          <w:lang w:val="en-US"/>
+          <w14:ligatures w14:val="none"/>
+        </w:rPr>
+        <w:t xml:space="preserve">pattern_good_line </w:t>
+      </w:r>
+      <w:r>
+        <w:rPr>
+          <w:rFonts w:ascii="Consolas" w:eastAsia="Times New Roman" w:hAnsi="Consolas"/>
+          <w:color w:val="ABB2BF"/>
+          <w:kern w:val="0"/>
+          <w:sz w:val="21"/>
+          <w:szCs w:val="21"/>
+          <w:lang w:val="en-US"/>
+          <w14:ligatures w14:val="none"/>
+        </w:rPr>
+        <w:t>=</w:t>
+      </w:r>
+      <w:r>
+        <w:rPr>
+          <w:rFonts w:ascii="Consolas" w:eastAsia="Times New Roman" w:hAnsi="Consolas"/>
+          <w:color w:val="BBBBBB"/>
+          <w:kern w:val="0"/>
+          <w:sz w:val="21"/>
+          <w:szCs w:val="21"/>
+          <w:lang w:val="en-US"/>
+          <w14:ligatures w14:val="none"/>
+        </w:rPr>
+        <w:t xml:space="preserve"> re.compile(</w:t>
+      </w:r>
+      <w:r>
+        <w:rPr>
+          <w:rFonts w:ascii="Consolas" w:eastAsia="Times New Roman" w:hAnsi="Consolas"/>
+          <w:color w:val="98C379"/>
+          <w:kern w:val="0"/>
+          <w:sz w:val="21"/>
+          <w:szCs w:val="21"/>
+          <w:lang w:val="en-US"/>
+          <w14:ligatures w14:val="none"/>
+        </w:rPr>
+        <w:t>"(;</w:t>
+      </w:r>
+      <w:r>
+        <w:rPr>
+          <w:rFonts w:ascii="Consolas" w:eastAsia="Times New Roman" w:hAnsi="Consolas"/>
+          <w:color w:val="56B6C2"/>
+          <w:kern w:val="0"/>
+          <w:sz w:val="21"/>
+          <w:szCs w:val="21"/>
+          <w:lang w:val="en-US"/>
+          <w14:ligatures w14:val="none"/>
+        </w:rPr>
+        <w:t>\"</w:t>
+      </w:r>
+      <w:r>
+        <w:rPr>
+          <w:rFonts w:ascii="Consolas" w:eastAsia="Times New Roman" w:hAnsi="Consolas"/>
+          <w:color w:val="98C379"/>
+          <w:kern w:val="0"/>
+          <w:sz w:val="21"/>
+          <w:szCs w:val="21"/>
+          <w:lang w:val="en-US"/>
+          <w14:ligatures w14:val="none"/>
+        </w:rPr>
+        <w:t>&gt;)(.*)( &lt;\/span)"</w:t>
+      </w:r>
+      <w:r>
+        <w:rPr>
+          <w:rFonts w:ascii="Consolas" w:eastAsia="Times New Roman" w:hAnsi="Consolas"/>
+          <w:color w:val="BBBBBB"/>
+          <w:kern w:val="0"/>
+          <w:sz w:val="21"/>
+          <w:szCs w:val="21"/>
+          <w:lang w:val="en-US"/>
+          <w14:ligatures w14:val="none"/>
+        </w:rPr>
+        <w:t>)</w:t>
+      </w:r>
+    </w:p>
+    <w:p>
+      <w:pPr>
+        <w:shd w:val="clear" w:color="auto" w:fill="282C34"/>
+        <w:spacing w:after="0" w:line="285" w:lineRule="atLeast"/>
+        <w:rPr>
+          <w:rFonts w:ascii="Consolas" w:eastAsia="Times New Roman" w:hAnsi="Consolas"/>
+          <w:color w:val="BBBBBB"/>
+          <w:kern w:val="0"/>
+          <w:sz w:val="21"/>
+          <w:szCs w:val="21"/>
+          <w:lang w:val="en-US"/>
+          <w14:ligatures w14:val="none"/>
+        </w:rPr>
+      </w:pPr>
+      <w:r>
+        <w:rPr>
+          <w:rFonts w:ascii="Consolas" w:eastAsia="Times New Roman" w:hAnsi="Consolas"/>
+          <w:color w:val="BBBBBB"/>
+          <w:kern w:val="0"/>
+          <w:sz w:val="21"/>
+          <w:szCs w:val="21"/>
+          <w:lang w:val="en-US"/>
+          <w14:ligatures w14:val="none"/>
+        </w:rPr>
+        <w:t xml:space="preserve">    result </w:t>
+      </w:r>
+      <w:r>
+        <w:rPr>
+          <w:rFonts w:ascii="Consolas" w:eastAsia="Times New Roman" w:hAnsi="Consolas"/>
+          <w:color w:val="ABB2BF"/>
+          <w:kern w:val="0"/>
+          <w:sz w:val="21"/>
+          <w:szCs w:val="21"/>
+          <w:lang w:val="en-US"/>
+          <w14:ligatures w14:val="none"/>
+        </w:rPr>
+        <w:t>=</w:t>
+      </w:r>
+      <w:r>
+        <w:rPr>
+          <w:rFonts w:ascii="Consolas" w:eastAsia="Times New Roman" w:hAnsi="Consolas"/>
+          <w:color w:val="BBBBBB"/>
+          <w:kern w:val="0"/>
+          <w:sz w:val="21"/>
+          <w:szCs w:val="21"/>
+          <w:lang w:val="en-US"/>
+          <w14:ligatures w14:val="none"/>
+        </w:rPr>
+        <w:t xml:space="preserve"> pattern_good_line.search(good_line)</w:t>
+      </w:r>
+    </w:p>
+    <w:p>
+      <w:pPr>
+        <w:shd w:val="clear" w:color="auto" w:fill="282C34"/>
+        <w:spacing w:after="0" w:line="285" w:lineRule="atLeast"/>
+        <w:rPr>
+          <w:rFonts w:ascii="Consolas" w:eastAsia="Times New Roman" w:hAnsi="Consolas"/>
+          <w:color w:val="BBBBBB"/>
+          <w:kern w:val="0"/>
+          <w:sz w:val="21"/>
+          <w:szCs w:val="21"/>
+          <w:lang w:val="en-US"/>
+          <w14:ligatures w14:val="none"/>
+        </w:rPr>
+      </w:pPr>
+      <w:r>
+        <w:rPr>
+          <w:rFonts w:ascii="Consolas" w:eastAsia="Times New Roman" w:hAnsi="Consolas"/>
+          <w:color w:val="BBBBBB"/>
+          <w:kern w:val="0"/>
+          <w:sz w:val="21"/>
+          <w:szCs w:val="21"/>
+          <w:lang w:val="en-US"/>
+          <w14:ligatures w14:val="none"/>
+        </w:rPr>
+        <w:t xml:space="preserve">    country_file.close()</w:t>
+      </w:r>
+    </w:p>
+    <w:p>
+      <w:pPr>
+        <w:shd w:val="clear" w:color="auto" w:fill="282C34"/>
+        <w:spacing w:after="0" w:line="285" w:lineRule="atLeast"/>
+        <w:rPr>
+          <w:rFonts w:ascii="Consolas" w:eastAsia="Times New Roman" w:hAnsi="Consolas"/>
+          <w:color w:val="BBBBBB"/>
+          <w:kern w:val="0"/>
+          <w:sz w:val="21"/>
+          <w:szCs w:val="21"/>
+          <w:lang w:val="en-US"/>
+          <w14:ligatures w14:val="none"/>
+        </w:rPr>
+      </w:pPr>
+      <w:r>
+        <w:rPr>
+          <w:rFonts w:ascii="Consolas" w:eastAsia="Times New Roman" w:hAnsi="Consolas"/>
+          <w:color w:val="BBBBBB"/>
+          <w:kern w:val="0"/>
+          <w:sz w:val="21"/>
+          <w:szCs w:val="21"/>
+          <w:lang w:val="en-US"/>
+          <w14:ligatures w14:val="none"/>
+        </w:rPr>
+        <w:t xml:space="preserve">    </w:t>
+      </w:r>
+      <w:r>
+        <w:rPr>
+          <w:rFonts w:ascii="Consolas" w:eastAsia="Times New Roman" w:hAnsi="Consolas"/>
+          <w:color w:val="C678DD"/>
+          <w:kern w:val="0"/>
+          <w:sz w:val="21"/>
+          <w:szCs w:val="21"/>
+          <w:lang w:val="en-US"/>
+          <w14:ligatures w14:val="none"/>
+        </w:rPr>
+        <w:t>return</w:t>
+      </w:r>
+      <w:r>
+        <w:rPr>
+          <w:rFonts w:ascii="Consolas" w:eastAsia="Times New Roman" w:hAnsi="Consolas"/>
+          <w:color w:val="BBBBBB"/>
+          <w:kern w:val="0"/>
+          <w:sz w:val="21"/>
+          <w:szCs w:val="21"/>
+          <w:lang w:val="en-US"/>
+          <w14:ligatures w14:val="none"/>
+        </w:rPr>
+        <w:t xml:space="preserve"> result.group(</w:t>
+      </w:r>
+      <w:r>
+        <w:rPr>
+          <w:rFonts w:ascii="Consolas" w:eastAsia="Times New Roman" w:hAnsi="Consolas"/>
+          <w:color w:val="D19A66"/>
+          <w:kern w:val="0"/>
+          <w:sz w:val="21"/>
+          <w:szCs w:val="21"/>
+          <w:lang w:val="en-US"/>
+          <w14:ligatures w14:val="none"/>
+        </w:rPr>
+        <w:t>2</w:t>
+      </w:r>
+      <w:r>
+        <w:rPr>
+          <w:rFonts w:ascii="Consolas" w:eastAsia="Times New Roman" w:hAnsi="Consolas"/>
+          <w:color w:val="BBBBBB"/>
+          <w:kern w:val="0"/>
+          <w:sz w:val="21"/>
+          <w:szCs w:val="21"/>
+          <w:lang w:val="en-US"/>
+          <w14:ligatures w14:val="none"/>
+        </w:rPr>
+        <w:t>)</w:t>
+      </w:r>
+    </w:p>
+    <w:p>
+      <w:pPr>
+        <w:rPr>
+          <w:lang w:val="en-US"/>
+        </w:rPr>
+      </w:pPr>
+    </w:p>
+    <w:p>
+      <w:pPr>
+        <w:pStyle w:val="Titre2"/>
+        <w:rPr>
+          <w:lang w:val="en-US"/>
+        </w:rPr>
+      </w:pPr>
+      <w:bookmarkStart w:id="5" w:name="_Toc495774388"/>
+      <w:r>
+        <w:rPr>
+          <w:lang w:val="en-US"/>
+        </w:rPr>
+        <w:t>Exportation</w:t>
+      </w:r>
+      <w:bookmarkEnd w:id="5"/>
+    </w:p>
+    <w:p>
+      <w:pPr>
+        <w:pStyle w:val="Titre2"/>
+      </w:pPr>
+      <w:bookmarkStart w:id="6" w:name="_Toc495774389"/>
+      <w:r>
+        <w:t>Croissance</w:t>
+      </w:r>
+      <w:bookmarkEnd w:id="6"/>
+    </w:p>
+    <w:p>
+      <w:pPr>
+        <w:pStyle w:val="Titre2"/>
+      </w:pPr>
+      <w:bookmarkStart w:id="7" w:name="_Toc495774390"/>
+      <w:r>
+        <w:t>PIB</w:t>
+      </w:r>
+      <w:bookmarkEnd w:id="7"/>
+    </w:p>
+    <w:p>
+      <w:pPr>
+        <w:pStyle w:val="Titre2"/>
+      </w:pPr>
+      <w:bookmarkStart w:id="8" w:name="_Toc495774391"/>
+      <w:r>
+        <w:t>Risque Naturel</w:t>
+      </w:r>
+      <w:bookmarkEnd w:id="8"/>
+    </w:p>
+    <w:p>
+      <w:pPr>
+        <w:pStyle w:val="Titre2"/>
+      </w:pPr>
+      <w:bookmarkStart w:id="9" w:name="_Toc495774392"/>
+      <w:r>
+        <w:t>Nom du chef d’état</w:t>
+      </w:r>
+      <w:bookmarkEnd w:id="9"/>
+    </w:p>
+    <w:p>
+      <w:pPr>
+        <w:pStyle w:val="Titre2"/>
+      </w:pPr>
+      <w:bookmarkStart w:id="10" w:name="_Toc495774393"/>
+      <w:r>
+        <w:t>Adresse postale de l’</w:t>
+      </w:r>
+      <w:r>
+        <w:t>ambassade</w:t>
+      </w:r>
+      <w:r>
+        <w:t xml:space="preserve"> des USA</w:t>
+      </w:r>
+      <w:bookmarkEnd w:id="10"/>
+    </w:p>
+    <w:p/>
     <w:sectPr>
       <w:headerReference w:type="even" r:id="rId11"/>
       <w:headerReference w:type="default" r:id="rId12"/>
@@ -1939,7 +2420,7 @@
         <w:sz w:val="24"/>
         <w:szCs w:val="24"/>
       </w:rPr>
-      <w:t>1</w:t>
+      <w:t>3</w:t>
     </w:r>
     <w:r>
       <w:rPr>
@@ -4181,8 +4662,8 @@
     <w:compatSetting w:name="differentiateMultirowTableHeaders" w:uri="http://schemas.microsoft.com/office/word" w:val="1"/>
   </w:compat>
   <w:rsids>
-    <w:rsidRoot w:val="0067764F"/>
-    <w:rsid w:val="0067764F"/>
+    <w:rsidRoot w:val="00045855"/>
+    <w:rsid w:val="00045855"/>
   </w:rsids>
   <m:mathPr>
     <m:mathFont m:val="Cambria Math"/>

</xml_diff>